<commit_message>
add st program thirteen
</commit_message>
<xml_diff>
--- a/journal/C#_Cert.docx
+++ b/journal/C#_Cert.docx
@@ -96,66 +96,6 @@
           <w:szCs w:val="32"/>
         </w:rPr>
       </w:pPr>
-      <w:r>
-        <w:rPr>
-          <w:b/>
-          <w:bCs/>
-          <w:color w:val="C00000"/>
-          <w:sz w:val="36"/>
-          <w:szCs w:val="32"/>
-        </w:rPr>
-        <w:t>RANI CHANNAMMA</w:t>
-      </w:r>
-      <w:r>
-        <w:rPr>
-          <w:b/>
-          <w:bCs/>
-          <w:color w:val="C00000"/>
-          <w:sz w:val="36"/>
-          <w:szCs w:val="32"/>
-        </w:rPr>
-        <w:t xml:space="preserve"> </w:t>
-      </w:r>
-      <w:r>
-        <w:rPr>
-          <w:b/>
-          <w:bCs/>
-          <w:color w:val="C00000"/>
-          <w:sz w:val="36"/>
-          <w:szCs w:val="32"/>
-        </w:rPr>
-        <w:t xml:space="preserve"> </w:t>
-      </w:r>
-      <w:r>
-        <w:rPr>
-          <w:b/>
-          <w:bCs/>
-          <w:color w:val="C00000"/>
-          <w:sz w:val="36"/>
-          <w:szCs w:val="32"/>
-        </w:rPr>
-        <w:t xml:space="preserve">                </w:t>
-      </w:r>
-      <w:r>
-        <w:rPr>
-          <w:b/>
-          <w:bCs/>
-          <w:color w:val="C00000"/>
-          <w:sz w:val="36"/>
-          <w:szCs w:val="32"/>
-        </w:rPr>
-        <w:t xml:space="preserve">  </w:t>
-      </w:r>
-      <w:r>
-        <w:rPr>
-          <w:b/>
-          <w:bCs/>
-          <w:color w:val="C00000"/>
-          <w:sz w:val="36"/>
-          <w:szCs w:val="32"/>
-        </w:rPr>
-        <w:t>UNIVERSITY, BELAGAVI</w:t>
-      </w:r>
     </w:p>
     <w:p>
       <w:pPr>
@@ -184,11 +124,76 @@
           <w:b/>
           <w:bCs/>
           <w:color w:val="C00000"/>
-          <w:sz w:val="38"/>
-          <w:szCs w:val="38"/>
-        </w:rPr>
-      </w:pPr>
-      <w:r>
+          <w:sz w:val="36"/>
+          <w:szCs w:val="32"/>
+        </w:rPr>
+      </w:pPr>
+      <w:r>
+        <w:rPr>
+          <w:b/>
+          <w:bCs/>
+          <w:color w:val="C00000"/>
+          <w:sz w:val="36"/>
+          <w:szCs w:val="32"/>
+        </w:rPr>
+        <w:t>RA</w:t>
+      </w:r>
+      <w:bookmarkStart w:id="0" w:name="_GoBack"/>
+      <w:bookmarkEnd w:id="0"/>
+      <w:r>
+        <w:rPr>
+          <w:b/>
+          <w:bCs/>
+          <w:color w:val="C00000"/>
+          <w:sz w:val="36"/>
+          <w:szCs w:val="32"/>
+        </w:rPr>
+        <w:t>NI CHANNAMMA</w:t>
+      </w:r>
+      <w:r>
+        <w:rPr>
+          <w:b/>
+          <w:bCs/>
+          <w:color w:val="C00000"/>
+          <w:sz w:val="36"/>
+          <w:szCs w:val="32"/>
+        </w:rPr>
+        <w:t xml:space="preserve"> </w:t>
+      </w:r>
+      <w:r>
+        <w:rPr>
+          <w:b/>
+          <w:bCs/>
+          <w:color w:val="C00000"/>
+          <w:sz w:val="36"/>
+          <w:szCs w:val="32"/>
+        </w:rPr>
+        <w:t>UNIVERSITY, BELAGAVI</w:t>
+      </w:r>
+    </w:p>
+    <w:p>
+      <w:pPr>
+        <w:tabs>
+          <w:tab w:val="left" w:pos="-142"/>
+        </w:tabs>
+        <w:ind w:right="29"/>
+        <w:jc w:val="center"/>
+        <w:rPr>
+          <w:b/>
+          <w:bCs/>
+          <w:color w:val="C00000"/>
+          <w:sz w:val="36"/>
+          <w:szCs w:val="32"/>
+        </w:rPr>
+      </w:pPr>
+    </w:p>
+    <w:p>
+      <w:pPr>
+        <w:tabs>
+          <w:tab w:val="left" w:pos="-142"/>
+        </w:tabs>
+        <w:ind w:right="29"/>
+        <w:jc w:val="center"/>
         <w:rPr>
           <w:b/>
           <w:bCs/>
@@ -196,6 +201,15 @@
           <w:sz w:val="38"/>
           <w:szCs w:val="38"/>
         </w:rPr>
+      </w:pPr>
+      <w:r>
+        <w:rPr>
+          <w:b/>
+          <w:bCs/>
+          <w:color w:val="C00000"/>
+          <w:sz w:val="38"/>
+          <w:szCs w:val="38"/>
+        </w:rPr>
         <w:t>School of Mathematics and Computing Sciences</w:t>
       </w:r>
     </w:p>
@@ -303,7 +317,6 @@
           <w:b/>
           <w:sz w:val="38"/>
           <w:szCs w:val="38"/>
-          <w:u w:val="single"/>
         </w:rPr>
       </w:pPr>
       <w:r>
@@ -311,7 +324,6 @@
           <w:b/>
           <w:sz w:val="38"/>
           <w:szCs w:val="38"/>
-          <w:u w:val="single"/>
         </w:rPr>
         <w:t>17MCAPL 5.6</w:t>
       </w:r>
@@ -320,7 +332,6 @@
           <w:b/>
           <w:sz w:val="38"/>
           <w:szCs w:val="38"/>
-          <w:u w:val="single"/>
         </w:rPr>
         <w:t xml:space="preserve">: </w:t>
       </w:r>
@@ -329,7 +340,6 @@
           <w:b/>
           <w:sz w:val="38"/>
           <w:szCs w:val="38"/>
-          <w:u w:val="single"/>
         </w:rPr>
         <w:t>Programming Lab</w:t>
       </w:r>
@@ -338,7 +348,6 @@
           <w:b/>
           <w:sz w:val="38"/>
           <w:szCs w:val="38"/>
-          <w:u w:val="single"/>
         </w:rPr>
         <w:t>. -1 C# Lab.</w:t>
       </w:r>
@@ -414,7 +423,6 @@
         <w:autoSpaceDE w:val="0"/>
         <w:autoSpaceDN w:val="0"/>
         <w:adjustRightInd w:val="0"/>
-        <w:jc w:val="center"/>
         <w:rPr>
           <w:i/>
           <w:iCs/>
@@ -429,7 +437,6 @@
         <w:autoSpaceDE w:val="0"/>
         <w:autoSpaceDN w:val="0"/>
         <w:adjustRightInd w:val="0"/>
-        <w:jc w:val="center"/>
         <w:rPr>
           <w:i/>
           <w:iCs/>
@@ -444,7 +451,6 @@
         <w:autoSpaceDE w:val="0"/>
         <w:autoSpaceDN w:val="0"/>
         <w:adjustRightInd w:val="0"/>
-        <w:jc w:val="center"/>
         <w:rPr>
           <w:i/>
           <w:iCs/>
@@ -461,12 +467,26 @@
         <w:adjustRightInd w:val="0"/>
         <w:jc w:val="center"/>
         <w:rPr>
+          <w:i/>
+          <w:iCs/>
+          <w:color w:val="000000"/>
+          <w:sz w:val="32"/>
+          <w:szCs w:val="32"/>
+        </w:rPr>
+      </w:pPr>
+    </w:p>
+    <w:p>
+      <w:pPr>
+        <w:autoSpaceDE w:val="0"/>
+        <w:autoSpaceDN w:val="0"/>
+        <w:adjustRightInd w:val="0"/>
+        <w:jc w:val="center"/>
+        <w:rPr>
           <w:b/>
           <w:iCs/>
           <w:color w:val="E36C0A" w:themeColor="accent6" w:themeShade="BF"/>
           <w:sz w:val="32"/>
           <w:szCs w:val="32"/>
-          <w:u w:val="single"/>
         </w:rPr>
       </w:pPr>
       <w:r>
@@ -476,7 +496,6 @@
           <w:color w:val="E36C0A" w:themeColor="accent6" w:themeShade="BF"/>
           <w:sz w:val="32"/>
           <w:szCs w:val="32"/>
-          <w:u w:val="single"/>
         </w:rPr>
         <w:t>Submitted by</w:t>
       </w:r>
@@ -760,21 +779,6 @@
           <w:bCs/>
           <w:iCs/>
           <w:color w:val="7030A0"/>
-          <w:sz w:val="32"/>
-          <w:szCs w:val="28"/>
-        </w:rPr>
-      </w:pPr>
-    </w:p>
-    <w:p>
-      <w:pPr>
-        <w:autoSpaceDE w:val="0"/>
-        <w:autoSpaceDN w:val="0"/>
-        <w:adjustRightInd w:val="0"/>
-        <w:rPr>
-          <w:b/>
-          <w:bCs/>
-          <w:iCs/>
-          <w:color w:val="7030A0"/>
           <w:sz w:val="36"/>
           <w:szCs w:val="28"/>
         </w:rPr>
@@ -787,30 +791,12 @@
         <w:adjustRightInd w:val="0"/>
         <w:jc w:val="center"/>
         <w:rPr>
-          <w:b/>
-          <w:bCs/>
-          <w:iCs/>
-          <w:color w:val="7030A0"/>
-          <w:sz w:val="36"/>
-          <w:szCs w:val="28"/>
-        </w:rPr>
-      </w:pPr>
-      <w:r>
-        <w:rPr>
-          <w:noProof/>
-          <w:color w:val="7030A0"/>
-          <w:sz w:val="36"/>
-          <w:szCs w:val="28"/>
-          <w:lang w:eastAsia="en-US"/>
-        </w:rPr>
-        <w:pict>
-          <v:shapetype id="_x0000_t32" coordsize="21600,21600" o:spt="32" o:oned="t" path="m,l21600,21600e" filled="f">
-            <v:path arrowok="t" fillok="f" o:connecttype="none"/>
-            <o:lock v:ext="edit" shapetype="t"/>
-          </v:shapetype>
-          <v:shape id="_x0000_s1026" type="#_x0000_t32" style="position:absolute;left:0;text-align:left;margin-left:27.75pt;margin-top:18.05pt;width:416.25pt;height:0;z-index:251658240" o:connectortype="straight"/>
-        </w:pict>
-      </w:r>
+          <w:rFonts w:ascii="Palatino Linotype" w:hAnsi="Palatino Linotype" w:cs="Palatino Linotype"/>
+          <w:b/>
+          <w:sz w:val="40"/>
+          <w:szCs w:val="40"/>
+        </w:rPr>
+      </w:pPr>
     </w:p>
     <w:p>
       <w:pPr>
@@ -819,61 +805,6 @@
         <w:adjustRightInd w:val="0"/>
         <w:jc w:val="center"/>
         <w:rPr>
-          <w:b/>
-          <w:color w:val="FF0000"/>
-          <w:sz w:val="36"/>
-          <w:szCs w:val="36"/>
-        </w:rPr>
-      </w:pPr>
-    </w:p>
-    <w:p>
-      <w:pPr>
-        <w:autoSpaceDE w:val="0"/>
-        <w:autoSpaceDN w:val="0"/>
-        <w:adjustRightInd w:val="0"/>
-        <w:jc w:val="center"/>
-        <w:rPr>
-          <w:b/>
-          <w:color w:val="FF0000"/>
-          <w:sz w:val="36"/>
-          <w:szCs w:val="36"/>
-        </w:rPr>
-      </w:pPr>
-      <w:r>
-        <w:rPr>
-          <w:b/>
-          <w:color w:val="FF0000"/>
-          <w:sz w:val="36"/>
-          <w:szCs w:val="36"/>
-        </w:rPr>
-        <w:t>December</w:t>
-      </w:r>
-      <w:r>
-        <w:rPr>
-          <w:b/>
-          <w:color w:val="FF0000"/>
-          <w:sz w:val="36"/>
-          <w:szCs w:val="36"/>
-        </w:rPr>
-        <w:t>,</w:t>
-      </w:r>
-      <w:r>
-        <w:rPr>
-          <w:b/>
-          <w:color w:val="FF0000"/>
-          <w:sz w:val="36"/>
-          <w:szCs w:val="36"/>
-        </w:rPr>
-        <w:t xml:space="preserve"> 2019</w:t>
-      </w:r>
-    </w:p>
-    <w:p>
-      <w:pPr>
-        <w:autoSpaceDE w:val="0"/>
-        <w:autoSpaceDN w:val="0"/>
-        <w:adjustRightInd w:val="0"/>
-        <w:jc w:val="center"/>
-        <w:rPr>
           <w:rFonts w:ascii="Palatino Linotype" w:hAnsi="Palatino Linotype" w:cs="Palatino Linotype"/>
           <w:b/>
           <w:sz w:val="40"/>
@@ -883,88 +814,10 @@
     </w:p>
     <w:p>
       <w:pPr>
-        <w:autoSpaceDE w:val="0"/>
-        <w:autoSpaceDN w:val="0"/>
-        <w:adjustRightInd w:val="0"/>
-        <w:jc w:val="center"/>
-        <w:rPr>
-          <w:rFonts w:ascii="Palatino Linotype" w:hAnsi="Palatino Linotype" w:cs="Palatino Linotype"/>
-          <w:b/>
-          <w:sz w:val="40"/>
-          <w:szCs w:val="40"/>
-        </w:rPr>
-      </w:pPr>
-      <w:r>
-        <w:rPr>
-          <w:rFonts w:ascii="Palatino Linotype" w:hAnsi="Palatino Linotype" w:cs="Palatino Linotype"/>
-          <w:b/>
-          <w:noProof/>
-          <w:sz w:val="40"/>
-          <w:szCs w:val="40"/>
-          <w:lang w:val="en-IN" w:eastAsia="en-IN"/>
-        </w:rPr>
-        <w:drawing>
-          <wp:anchor distT="0" distB="0" distL="114300" distR="114300" simplePos="0" relativeHeight="251661312" behindDoc="0" locked="0" layoutInCell="1" allowOverlap="1">
-            <wp:simplePos x="0" y="0"/>
-            <wp:positionH relativeFrom="column">
-              <wp:posOffset>2342515</wp:posOffset>
-            </wp:positionH>
-            <wp:positionV relativeFrom="paragraph">
-              <wp:posOffset>-28575</wp:posOffset>
-            </wp:positionV>
-            <wp:extent cx="963930" cy="714375"/>
-            <wp:effectExtent l="19050" t="0" r="7620" b="0"/>
-            <wp:wrapNone/>
-            <wp:docPr id="6" name="Picture 8" descr="C:\Users\Reboot\AppData\Local\Microsoft\Windows\Temporary Internet Files\Content.Word\rcu logo.png"/>
-            <wp:cNvGraphicFramePr>
-              <a:graphicFrameLocks xmlns:a="http://schemas.openxmlformats.org/drawingml/2006/main" noChangeAspect="1"/>
-            </wp:cNvGraphicFramePr>
-            <a:graphic xmlns:a="http://schemas.openxmlformats.org/drawingml/2006/main">
-              <a:graphicData uri="http://schemas.openxmlformats.org/drawingml/2006/picture">
-                <pic:pic xmlns:pic="http://schemas.openxmlformats.org/drawingml/2006/picture">
-                  <pic:nvPicPr>
-                    <pic:cNvPr id="0" name="Picture 8" descr="C:\Users\Reboot\AppData\Local\Microsoft\Windows\Temporary Internet Files\Content.Word\rcu logo.png"/>
-                    <pic:cNvPicPr>
-                      <a:picLocks noChangeAspect="1" noChangeArrowheads="1"/>
-                    </pic:cNvPicPr>
-                  </pic:nvPicPr>
-                  <pic:blipFill>
-                    <a:blip r:embed="rId6" cstate="print"/>
-                    <a:srcRect/>
-                    <a:stretch>
-                      <a:fillRect/>
-                    </a:stretch>
-                  </pic:blipFill>
-                  <pic:spPr bwMode="auto">
-                    <a:xfrm>
-                      <a:off x="0" y="0"/>
-                      <a:ext cx="963930" cy="714375"/>
-                    </a:xfrm>
-                    <a:prstGeom prst="rect">
-                      <a:avLst/>
-                    </a:prstGeom>
-                    <a:noFill/>
-                    <a:ln w="9525">
-                      <a:noFill/>
-                      <a:miter lim="800000"/>
-                      <a:headEnd/>
-                      <a:tailEnd/>
-                    </a:ln>
-                  </pic:spPr>
-                </pic:pic>
-              </a:graphicData>
-            </a:graphic>
-          </wp:anchor>
-        </w:drawing>
-      </w:r>
-    </w:p>
-    <w:p>
-      <w:pPr>
         <w:ind w:right="29"/>
         <w:jc w:val="center"/>
         <w:rPr>
           <w:rFonts w:ascii="Baskerville Old Face" w:hAnsi="Baskerville Old Face"/>
-          <w:b/>
           <w:bCs/>
           <w:color w:val="C00000"/>
           <w:sz w:val="36"/>
@@ -974,57 +827,32 @@
       <w:r>
         <w:rPr>
           <w:rFonts w:ascii="Baskerville Old Face" w:hAnsi="Baskerville Old Face"/>
-          <w:b/>
           <w:bCs/>
           <w:color w:val="C00000"/>
           <w:sz w:val="36"/>
           <w:szCs w:val="32"/>
         </w:rPr>
-        <w:t>RANI CHA</w:t>
+        <w:t>RANI CHANNAMMA</w:t>
       </w:r>
       <w:r>
         <w:rPr>
           <w:rFonts w:ascii="Baskerville Old Face" w:hAnsi="Baskerville Old Face"/>
-          <w:b/>
           <w:bCs/>
           <w:color w:val="C00000"/>
           <w:sz w:val="36"/>
           <w:szCs w:val="32"/>
         </w:rPr>
-        <w:t xml:space="preserve">NNAMMA                  </w:t>
+        <w:t xml:space="preserve"> </w:t>
       </w:r>
       <w:r>
         <w:rPr>
           <w:rFonts w:ascii="Baskerville Old Face" w:hAnsi="Baskerville Old Face"/>
-          <w:b/>
           <w:bCs/>
           <w:color w:val="C00000"/>
           <w:sz w:val="36"/>
           <w:szCs w:val="32"/>
         </w:rPr>
-        <w:t>UNIVERSITY,</w:t>
-      </w:r>
-      <w:r>
-        <w:rPr>
-          <w:rFonts w:ascii="Baskerville Old Face" w:hAnsi="Baskerville Old Face"/>
-          <w:b/>
-          <w:bCs/>
-          <w:color w:val="C00000"/>
-          <w:sz w:val="36"/>
-          <w:szCs w:val="32"/>
-        </w:rPr>
-        <w:t xml:space="preserve"> </w:t>
-      </w:r>
-      <w:r>
-        <w:rPr>
-          <w:rFonts w:ascii="Baskerville Old Face" w:hAnsi="Baskerville Old Face"/>
-          <w:b/>
-          <w:bCs/>
-          <w:color w:val="C00000"/>
-          <w:sz w:val="36"/>
-          <w:szCs w:val="32"/>
-        </w:rPr>
-        <w:t>BELAGAVI</w:t>
+        <w:t>UNIVERSITY, BELAGAVI</w:t>
       </w:r>
     </w:p>
     <w:p>
@@ -1187,10 +1015,8 @@
           <w:sz w:val="23"/>
           <w:szCs w:val="23"/>
         </w:rPr>
-        <w:t xml:space="preserve"> M </w:t>
-      </w:r>
-      <w:proofErr w:type="spellStart"/>
-      <w:proofErr w:type="gramStart"/>
+        <w:t xml:space="preserve"> </w:t>
+      </w:r>
       <w:r>
         <w:rPr>
           <w:b/>
@@ -1198,9 +1024,8 @@
           <w:sz w:val="23"/>
           <w:szCs w:val="23"/>
         </w:rPr>
-        <w:t>Amaljeri</w:t>
-      </w:r>
-      <w:proofErr w:type="spellEnd"/>
+        <w:t>M</w:t>
+      </w:r>
       <w:r>
         <w:rPr>
           <w:b/>
@@ -1210,6 +1035,7 @@
         </w:rPr>
         <w:t xml:space="preserve"> </w:t>
       </w:r>
+      <w:proofErr w:type="spellStart"/>
       <w:r>
         <w:rPr>
           <w:b/>
@@ -1217,9 +1043,9 @@
           <w:sz w:val="23"/>
           <w:szCs w:val="23"/>
         </w:rPr>
-        <w:t>.</w:t>
-      </w:r>
-      <w:proofErr w:type="gramEnd"/>
+        <w:t>Amaljeri</w:t>
+      </w:r>
+      <w:proofErr w:type="spellEnd"/>
       <w:r>
         <w:rPr>
           <w:b/>
@@ -1227,7 +1053,7 @@
           <w:sz w:val="23"/>
           <w:szCs w:val="23"/>
         </w:rPr>
-        <w:t xml:space="preserve"> </w:t>
+        <w:t xml:space="preserve">. </w:t>
       </w:r>
       <w:r>
         <w:rPr>
@@ -1395,8 +1221,6 @@
           <w:szCs w:val="32"/>
         </w:rPr>
       </w:pPr>
-      <w:bookmarkStart w:id="0" w:name="_GoBack"/>
-      <w:bookmarkEnd w:id="0"/>
     </w:p>
     <w:p>
       <w:pPr>

</xml_diff>